<commit_message>
Encoding Scheme - added Register encoding
</commit_message>
<xml_diff>
--- a/Encoding scheme.docx
+++ b/Encoding scheme.docx
@@ -1076,15 +1076,1739 @@
     <w:p>
       <w:pPr>
         <w:rPr>
-          <w:sz w:val="24"/>
+          <w:sz w:val="28"/>
         </w:rPr>
       </w:pPr>
       <w:r>
         <w:rPr>
-          <w:sz w:val="24"/>
+          <w:sz w:val="28"/>
         </w:rPr>
         <w:t>Instruction Encoding:</w:t>
       </w:r>
+    </w:p>
+    <w:p>
+      <w:pPr>
+        <w:rPr>
+          <w:sz w:val="24"/>
+        </w:rPr>
+      </w:pPr>
+      <w:r>
+        <w:rPr>
+          <w:sz w:val="24"/>
+        </w:rPr>
+        <w:t>Instruction Format: - 32 – bit instruction and supports 16 – bit immediate value</w:t>
+      </w:r>
+    </w:p>
+    <w:p>
+      <w:pPr>
+        <w:rPr>
+          <w:sz w:val="24"/>
+        </w:rPr>
+      </w:pPr>
+      <w:r>
+        <w:rPr>
+          <w:sz w:val="24"/>
+        </w:rPr>
+        <w:t>Encoding: - OOOO YYYY AAAA BBBB XXXXXXXXXXXXXXXX</w:t>
+      </w:r>
+    </w:p>
+    <w:p>
+      <w:pPr>
+        <w:rPr>
+          <w:sz w:val="24"/>
+        </w:rPr>
+      </w:pPr>
+    </w:p>
+    <w:tbl>
+      <w:tblPr>
+        <w:tblStyle w:val="TableGrid"/>
+        <w:tblW w:w="0" w:type="auto"/>
+        <w:tblLook w:val="04A0" w:firstRow="1" w:lastRow="0" w:firstColumn="1" w:lastColumn="0" w:noHBand="0" w:noVBand="1"/>
+      </w:tblPr>
+      <w:tblGrid>
+        <w:gridCol w:w="3005"/>
+        <w:gridCol w:w="3005"/>
+        <w:gridCol w:w="3006"/>
+      </w:tblGrid>
+      <w:tr>
+        <w:tc>
+          <w:tcPr>
+            <w:tcW w:w="3005" w:type="dxa"/>
+          </w:tcPr>
+          <w:p>
+            <w:pPr>
+              <w:jc w:val="center"/>
+              <w:rPr>
+                <w:b/>
+                <w:sz w:val="24"/>
+              </w:rPr>
+            </w:pPr>
+            <w:r>
+              <w:rPr>
+                <w:b/>
+                <w:sz w:val="24"/>
+              </w:rPr>
+              <w:t>Component</w:t>
+            </w:r>
+          </w:p>
+        </w:tc>
+        <w:tc>
+          <w:tcPr>
+            <w:tcW w:w="3005" w:type="dxa"/>
+          </w:tcPr>
+          <w:p>
+            <w:pPr>
+              <w:jc w:val="center"/>
+              <w:rPr>
+                <w:b/>
+                <w:sz w:val="24"/>
+              </w:rPr>
+            </w:pPr>
+            <w:r>
+              <w:rPr>
+                <w:b/>
+                <w:sz w:val="24"/>
+              </w:rPr>
+              <w:t>Binary</w:t>
+            </w:r>
+          </w:p>
+        </w:tc>
+        <w:tc>
+          <w:tcPr>
+            <w:tcW w:w="3006" w:type="dxa"/>
+          </w:tcPr>
+          <w:p>
+            <w:pPr>
+              <w:jc w:val="center"/>
+              <w:rPr>
+                <w:b/>
+                <w:sz w:val="24"/>
+              </w:rPr>
+            </w:pPr>
+            <w:r>
+              <w:rPr>
+                <w:b/>
+                <w:sz w:val="24"/>
+              </w:rPr>
+              <w:t>Hexadecimal</w:t>
+            </w:r>
+          </w:p>
+        </w:tc>
+      </w:tr>
+      <w:tr>
+        <w:tc>
+          <w:tcPr>
+            <w:tcW w:w="3005" w:type="dxa"/>
+          </w:tcPr>
+          <w:p>
+            <w:pPr>
+              <w:jc w:val="center"/>
+              <w:rPr>
+                <w:sz w:val="24"/>
+              </w:rPr>
+            </w:pPr>
+            <w:r>
+              <w:rPr>
+                <w:sz w:val="24"/>
+              </w:rPr>
+              <w:t>OPCODE</w:t>
+            </w:r>
+          </w:p>
+        </w:tc>
+        <w:tc>
+          <w:tcPr>
+            <w:tcW w:w="3005" w:type="dxa"/>
+          </w:tcPr>
+          <w:p>
+            <w:pPr>
+              <w:jc w:val="center"/>
+              <w:rPr>
+                <w:sz w:val="24"/>
+              </w:rPr>
+            </w:pPr>
+            <w:r>
+              <w:rPr>
+                <w:sz w:val="24"/>
+              </w:rPr>
+              <w:t>OOOO</w:t>
+            </w:r>
+          </w:p>
+        </w:tc>
+        <w:tc>
+          <w:tcPr>
+            <w:tcW w:w="3006" w:type="dxa"/>
+          </w:tcPr>
+          <w:p>
+            <w:pPr>
+              <w:jc w:val="center"/>
+              <w:rPr>
+                <w:sz w:val="24"/>
+              </w:rPr>
+            </w:pPr>
+            <w:r>
+              <w:rPr>
+                <w:sz w:val="24"/>
+              </w:rPr>
+              <w:t>O</w:t>
+            </w:r>
+          </w:p>
+        </w:tc>
+      </w:tr>
+      <w:tr>
+        <w:tc>
+          <w:tcPr>
+            <w:tcW w:w="3005" w:type="dxa"/>
+          </w:tcPr>
+          <w:p>
+            <w:pPr>
+              <w:jc w:val="center"/>
+              <w:rPr>
+                <w:sz w:val="24"/>
+              </w:rPr>
+            </w:pPr>
+            <w:r>
+              <w:rPr>
+                <w:sz w:val="24"/>
+              </w:rPr>
+              <w:t>DESTINATION (RY)</w:t>
+            </w:r>
+          </w:p>
+        </w:tc>
+        <w:tc>
+          <w:tcPr>
+            <w:tcW w:w="3005" w:type="dxa"/>
+          </w:tcPr>
+          <w:p>
+            <w:pPr>
+              <w:jc w:val="center"/>
+              <w:rPr>
+                <w:sz w:val="24"/>
+              </w:rPr>
+            </w:pPr>
+            <w:r>
+              <w:rPr>
+                <w:sz w:val="24"/>
+              </w:rPr>
+              <w:t>YYYY</w:t>
+            </w:r>
+          </w:p>
+        </w:tc>
+        <w:tc>
+          <w:tcPr>
+            <w:tcW w:w="3006" w:type="dxa"/>
+          </w:tcPr>
+          <w:p>
+            <w:pPr>
+              <w:jc w:val="center"/>
+              <w:rPr>
+                <w:sz w:val="24"/>
+              </w:rPr>
+            </w:pPr>
+            <w:r>
+              <w:rPr>
+                <w:sz w:val="24"/>
+              </w:rPr>
+              <w:t>Y</w:t>
+            </w:r>
+          </w:p>
+        </w:tc>
+      </w:tr>
+      <w:tr>
+        <w:tc>
+          <w:tcPr>
+            <w:tcW w:w="3005" w:type="dxa"/>
+          </w:tcPr>
+          <w:p>
+            <w:pPr>
+              <w:jc w:val="center"/>
+              <w:rPr>
+                <w:sz w:val="24"/>
+              </w:rPr>
+            </w:pPr>
+            <w:r>
+              <w:rPr>
+                <w:sz w:val="24"/>
+              </w:rPr>
+              <w:t>SOURCE – 1</w:t>
+            </w:r>
+          </w:p>
+        </w:tc>
+        <w:tc>
+          <w:tcPr>
+            <w:tcW w:w="3005" w:type="dxa"/>
+          </w:tcPr>
+          <w:p>
+            <w:pPr>
+              <w:jc w:val="center"/>
+              <w:rPr>
+                <w:sz w:val="24"/>
+              </w:rPr>
+            </w:pPr>
+            <w:r>
+              <w:rPr>
+                <w:sz w:val="24"/>
+              </w:rPr>
+              <w:t>AAAA</w:t>
+            </w:r>
+          </w:p>
+        </w:tc>
+        <w:tc>
+          <w:tcPr>
+            <w:tcW w:w="3006" w:type="dxa"/>
+          </w:tcPr>
+          <w:p>
+            <w:pPr>
+              <w:jc w:val="center"/>
+              <w:rPr>
+                <w:sz w:val="24"/>
+              </w:rPr>
+            </w:pPr>
+            <w:r>
+              <w:rPr>
+                <w:sz w:val="24"/>
+              </w:rPr>
+              <w:t>A</w:t>
+            </w:r>
+          </w:p>
+        </w:tc>
+      </w:tr>
+      <w:tr>
+        <w:tc>
+          <w:tcPr>
+            <w:tcW w:w="3005" w:type="dxa"/>
+          </w:tcPr>
+          <w:p>
+            <w:pPr>
+              <w:jc w:val="center"/>
+              <w:rPr>
+                <w:sz w:val="24"/>
+              </w:rPr>
+            </w:pPr>
+            <w:r>
+              <w:rPr>
+                <w:sz w:val="24"/>
+              </w:rPr>
+              <w:t>SOURCE – 2</w:t>
+            </w:r>
+          </w:p>
+        </w:tc>
+        <w:tc>
+          <w:tcPr>
+            <w:tcW w:w="3005" w:type="dxa"/>
+          </w:tcPr>
+          <w:p>
+            <w:pPr>
+              <w:jc w:val="center"/>
+              <w:rPr>
+                <w:sz w:val="24"/>
+              </w:rPr>
+            </w:pPr>
+            <w:r>
+              <w:rPr>
+                <w:sz w:val="24"/>
+              </w:rPr>
+              <w:t>BBBB</w:t>
+            </w:r>
+          </w:p>
+        </w:tc>
+        <w:tc>
+          <w:tcPr>
+            <w:tcW w:w="3006" w:type="dxa"/>
+          </w:tcPr>
+          <w:p>
+            <w:pPr>
+              <w:jc w:val="center"/>
+              <w:rPr>
+                <w:sz w:val="24"/>
+              </w:rPr>
+            </w:pPr>
+            <w:r>
+              <w:rPr>
+                <w:sz w:val="24"/>
+              </w:rPr>
+              <w:t>B</w:t>
+            </w:r>
+          </w:p>
+        </w:tc>
+      </w:tr>
+      <w:tr>
+        <w:tc>
+          <w:tcPr>
+            <w:tcW w:w="3005" w:type="dxa"/>
+          </w:tcPr>
+          <w:p>
+            <w:pPr>
+              <w:jc w:val="center"/>
+              <w:rPr>
+                <w:sz w:val="24"/>
+              </w:rPr>
+            </w:pPr>
+            <w:r>
+              <w:rPr>
+                <w:sz w:val="24"/>
+              </w:rPr>
+              <w:t>IMMEDIATE</w:t>
+            </w:r>
+          </w:p>
+        </w:tc>
+        <w:tc>
+          <w:tcPr>
+            <w:tcW w:w="3005" w:type="dxa"/>
+          </w:tcPr>
+          <w:p>
+            <w:pPr>
+              <w:jc w:val="center"/>
+              <w:rPr>
+                <w:sz w:val="24"/>
+              </w:rPr>
+            </w:pPr>
+            <w:r>
+              <w:rPr>
+                <w:sz w:val="24"/>
+              </w:rPr>
+              <w:t>XXXXXXXXXXXXXXXX</w:t>
+            </w:r>
+          </w:p>
+        </w:tc>
+        <w:tc>
+          <w:tcPr>
+            <w:tcW w:w="3006" w:type="dxa"/>
+          </w:tcPr>
+          <w:p>
+            <w:pPr>
+              <w:jc w:val="center"/>
+              <w:rPr>
+                <w:sz w:val="24"/>
+              </w:rPr>
+            </w:pPr>
+            <w:r>
+              <w:rPr>
+                <w:sz w:val="24"/>
+              </w:rPr>
+              <w:t>X</w:t>
+            </w:r>
+          </w:p>
+        </w:tc>
+      </w:tr>
+    </w:tbl>
+    <w:p>
+      <w:pPr>
+        <w:rPr>
+          <w:sz w:val="24"/>
+        </w:rPr>
+      </w:pPr>
+    </w:p>
+    <w:p>
+      <w:pPr>
+        <w:rPr>
+          <w:sz w:val="24"/>
+        </w:rPr>
+      </w:pPr>
+      <w:r>
+        <w:rPr>
+          <w:sz w:val="24"/>
+        </w:rPr>
+        <w:t>Opcode for Instructions: -</w:t>
+      </w:r>
+    </w:p>
+    <w:tbl>
+      <w:tblPr>
+        <w:tblStyle w:val="TableGrid"/>
+        <w:tblW w:w="0" w:type="auto"/>
+        <w:tblLook w:val="04A0" w:firstRow="1" w:lastRow="0" w:firstColumn="1" w:lastColumn="0" w:noHBand="0" w:noVBand="1"/>
+      </w:tblPr>
+      <w:tblGrid>
+        <w:gridCol w:w="3005"/>
+        <w:gridCol w:w="3005"/>
+        <w:gridCol w:w="3006"/>
+      </w:tblGrid>
+      <w:tr>
+        <w:tc>
+          <w:tcPr>
+            <w:tcW w:w="3005" w:type="dxa"/>
+          </w:tcPr>
+          <w:p>
+            <w:pPr>
+              <w:jc w:val="center"/>
+              <w:rPr>
+                <w:b/>
+                <w:sz w:val="24"/>
+              </w:rPr>
+            </w:pPr>
+            <w:r>
+              <w:rPr>
+                <w:b/>
+                <w:sz w:val="24"/>
+              </w:rPr>
+              <w:t>Instruction</w:t>
+            </w:r>
+          </w:p>
+        </w:tc>
+        <w:tc>
+          <w:tcPr>
+            <w:tcW w:w="3005" w:type="dxa"/>
+          </w:tcPr>
+          <w:p>
+            <w:pPr>
+              <w:jc w:val="center"/>
+              <w:rPr>
+                <w:b/>
+                <w:sz w:val="24"/>
+              </w:rPr>
+            </w:pPr>
+            <w:r>
+              <w:rPr>
+                <w:b/>
+                <w:sz w:val="24"/>
+              </w:rPr>
+              <w:t>Opcode</w:t>
+            </w:r>
+          </w:p>
+        </w:tc>
+        <w:tc>
+          <w:tcPr>
+            <w:tcW w:w="3006" w:type="dxa"/>
+          </w:tcPr>
+          <w:p>
+            <w:pPr>
+              <w:jc w:val="center"/>
+              <w:rPr>
+                <w:b/>
+                <w:sz w:val="24"/>
+              </w:rPr>
+            </w:pPr>
+            <w:r>
+              <w:rPr>
+                <w:b/>
+                <w:sz w:val="24"/>
+              </w:rPr>
+              <w:t>Hexadecimal Opcode</w:t>
+            </w:r>
+          </w:p>
+        </w:tc>
+      </w:tr>
+      <w:tr>
+        <w:tc>
+          <w:tcPr>
+            <w:tcW w:w="3005" w:type="dxa"/>
+          </w:tcPr>
+          <w:p>
+            <w:pPr>
+              <w:jc w:val="center"/>
+              <w:rPr>
+                <w:sz w:val="24"/>
+              </w:rPr>
+            </w:pPr>
+            <w:r>
+              <w:rPr>
+                <w:sz w:val="24"/>
+              </w:rPr>
+              <w:t xml:space="preserve">MOV </w:t>
+            </w:r>
+            <w:proofErr w:type="spellStart"/>
+            <w:r>
+              <w:rPr>
+                <w:sz w:val="24"/>
+              </w:rPr>
+              <w:t>Ri</w:t>
+            </w:r>
+            <w:proofErr w:type="spellEnd"/>
+            <w:r>
+              <w:rPr>
+                <w:sz w:val="24"/>
+              </w:rPr>
+              <w:t xml:space="preserve">, </w:t>
+            </w:r>
+            <w:proofErr w:type="spellStart"/>
+            <w:r>
+              <w:rPr>
+                <w:sz w:val="24"/>
+              </w:rPr>
+              <w:t>Rj</w:t>
+            </w:r>
+            <w:proofErr w:type="spellEnd"/>
+          </w:p>
+        </w:tc>
+        <w:tc>
+          <w:tcPr>
+            <w:tcW w:w="3005" w:type="dxa"/>
+          </w:tcPr>
+          <w:p>
+            <w:pPr>
+              <w:jc w:val="center"/>
+              <w:rPr>
+                <w:sz w:val="24"/>
+              </w:rPr>
+            </w:pPr>
+            <w:r>
+              <w:rPr>
+                <w:sz w:val="24"/>
+              </w:rPr>
+              <w:t>0000</w:t>
+            </w:r>
+          </w:p>
+        </w:tc>
+        <w:tc>
+          <w:tcPr>
+            <w:tcW w:w="3006" w:type="dxa"/>
+          </w:tcPr>
+          <w:p>
+            <w:pPr>
+              <w:jc w:val="center"/>
+              <w:rPr>
+                <w:sz w:val="24"/>
+              </w:rPr>
+            </w:pPr>
+            <w:r>
+              <w:rPr>
+                <w:sz w:val="24"/>
+              </w:rPr>
+              <w:t>0</w:t>
+            </w:r>
+          </w:p>
+        </w:tc>
+      </w:tr>
+      <w:tr>
+        <w:tc>
+          <w:tcPr>
+            <w:tcW w:w="3005" w:type="dxa"/>
+          </w:tcPr>
+          <w:p>
+            <w:pPr>
+              <w:jc w:val="center"/>
+              <w:rPr>
+                <w:sz w:val="24"/>
+              </w:rPr>
+            </w:pPr>
+            <w:r>
+              <w:rPr>
+                <w:sz w:val="24"/>
+              </w:rPr>
+              <w:t xml:space="preserve">MOI </w:t>
+            </w:r>
+            <w:proofErr w:type="spellStart"/>
+            <w:r>
+              <w:rPr>
+                <w:sz w:val="24"/>
+              </w:rPr>
+              <w:t>Ri</w:t>
+            </w:r>
+            <w:proofErr w:type="spellEnd"/>
+            <w:r>
+              <w:rPr>
+                <w:sz w:val="24"/>
+              </w:rPr>
+              <w:t>, X</w:t>
+            </w:r>
+          </w:p>
+        </w:tc>
+        <w:tc>
+          <w:tcPr>
+            <w:tcW w:w="3005" w:type="dxa"/>
+          </w:tcPr>
+          <w:p>
+            <w:pPr>
+              <w:jc w:val="center"/>
+              <w:rPr>
+                <w:sz w:val="24"/>
+              </w:rPr>
+            </w:pPr>
+            <w:r>
+              <w:rPr>
+                <w:sz w:val="24"/>
+              </w:rPr>
+              <w:t>0001</w:t>
+            </w:r>
+          </w:p>
+        </w:tc>
+        <w:tc>
+          <w:tcPr>
+            <w:tcW w:w="3006" w:type="dxa"/>
+          </w:tcPr>
+          <w:p>
+            <w:pPr>
+              <w:jc w:val="center"/>
+              <w:rPr>
+                <w:sz w:val="24"/>
+              </w:rPr>
+            </w:pPr>
+            <w:r>
+              <w:rPr>
+                <w:sz w:val="24"/>
+              </w:rPr>
+              <w:t>1</w:t>
+            </w:r>
+          </w:p>
+        </w:tc>
+      </w:tr>
+      <w:tr>
+        <w:tc>
+          <w:tcPr>
+            <w:tcW w:w="3005" w:type="dxa"/>
+          </w:tcPr>
+          <w:p>
+            <w:pPr>
+              <w:jc w:val="center"/>
+              <w:rPr>
+                <w:sz w:val="24"/>
+              </w:rPr>
+            </w:pPr>
+            <w:r>
+              <w:rPr>
+                <w:sz w:val="24"/>
+              </w:rPr>
+              <w:t xml:space="preserve">LOAD </w:t>
+            </w:r>
+            <w:proofErr w:type="spellStart"/>
+            <w:r>
+              <w:rPr>
+                <w:sz w:val="24"/>
+              </w:rPr>
+              <w:t>Ri</w:t>
+            </w:r>
+            <w:proofErr w:type="spellEnd"/>
+            <w:r>
+              <w:rPr>
+                <w:sz w:val="24"/>
+              </w:rPr>
+              <w:t xml:space="preserve">, </w:t>
+            </w:r>
+            <w:proofErr w:type="spellStart"/>
+            <w:r>
+              <w:rPr>
+                <w:sz w:val="24"/>
+              </w:rPr>
+              <w:t>Rj</w:t>
+            </w:r>
+            <w:proofErr w:type="spellEnd"/>
+            <w:r>
+              <w:rPr>
+                <w:sz w:val="24"/>
+              </w:rPr>
+              <w:t>, X</w:t>
+            </w:r>
+          </w:p>
+        </w:tc>
+        <w:tc>
+          <w:tcPr>
+            <w:tcW w:w="3005" w:type="dxa"/>
+          </w:tcPr>
+          <w:p>
+            <w:pPr>
+              <w:jc w:val="center"/>
+              <w:rPr>
+                <w:sz w:val="24"/>
+              </w:rPr>
+            </w:pPr>
+            <w:r>
+              <w:rPr>
+                <w:sz w:val="24"/>
+              </w:rPr>
+              <w:t>0010</w:t>
+            </w:r>
+          </w:p>
+        </w:tc>
+        <w:tc>
+          <w:tcPr>
+            <w:tcW w:w="3006" w:type="dxa"/>
+          </w:tcPr>
+          <w:p>
+            <w:pPr>
+              <w:jc w:val="center"/>
+              <w:rPr>
+                <w:sz w:val="24"/>
+              </w:rPr>
+            </w:pPr>
+            <w:r>
+              <w:rPr>
+                <w:sz w:val="24"/>
+              </w:rPr>
+              <w:t>2</w:t>
+            </w:r>
+          </w:p>
+        </w:tc>
+      </w:tr>
+      <w:tr>
+        <w:tc>
+          <w:tcPr>
+            <w:tcW w:w="3005" w:type="dxa"/>
+          </w:tcPr>
+          <w:p>
+            <w:pPr>
+              <w:jc w:val="center"/>
+              <w:rPr>
+                <w:sz w:val="24"/>
+              </w:rPr>
+            </w:pPr>
+            <w:r>
+              <w:rPr>
+                <w:sz w:val="24"/>
+              </w:rPr>
+              <w:lastRenderedPageBreak/>
+              <w:t xml:space="preserve">STORE </w:t>
+            </w:r>
+            <w:proofErr w:type="spellStart"/>
+            <w:r>
+              <w:rPr>
+                <w:sz w:val="24"/>
+              </w:rPr>
+              <w:t>Ri</w:t>
+            </w:r>
+            <w:proofErr w:type="spellEnd"/>
+            <w:r>
+              <w:rPr>
+                <w:sz w:val="24"/>
+              </w:rPr>
+              <w:t xml:space="preserve">, </w:t>
+            </w:r>
+            <w:proofErr w:type="spellStart"/>
+            <w:r>
+              <w:rPr>
+                <w:sz w:val="24"/>
+              </w:rPr>
+              <w:t>Rj</w:t>
+            </w:r>
+            <w:proofErr w:type="spellEnd"/>
+            <w:r>
+              <w:rPr>
+                <w:sz w:val="24"/>
+              </w:rPr>
+              <w:t>, X</w:t>
+            </w:r>
+          </w:p>
+        </w:tc>
+        <w:tc>
+          <w:tcPr>
+            <w:tcW w:w="3005" w:type="dxa"/>
+          </w:tcPr>
+          <w:p>
+            <w:pPr>
+              <w:jc w:val="center"/>
+              <w:rPr>
+                <w:sz w:val="24"/>
+              </w:rPr>
+            </w:pPr>
+            <w:r>
+              <w:rPr>
+                <w:sz w:val="24"/>
+              </w:rPr>
+              <w:t>0011</w:t>
+            </w:r>
+          </w:p>
+        </w:tc>
+        <w:tc>
+          <w:tcPr>
+            <w:tcW w:w="3006" w:type="dxa"/>
+          </w:tcPr>
+          <w:p>
+            <w:pPr>
+              <w:jc w:val="center"/>
+              <w:rPr>
+                <w:sz w:val="24"/>
+              </w:rPr>
+            </w:pPr>
+            <w:r>
+              <w:rPr>
+                <w:sz w:val="24"/>
+              </w:rPr>
+              <w:t>3</w:t>
+            </w:r>
+          </w:p>
+        </w:tc>
+      </w:tr>
+      <w:tr>
+        <w:tc>
+          <w:tcPr>
+            <w:tcW w:w="3005" w:type="dxa"/>
+          </w:tcPr>
+          <w:p>
+            <w:pPr>
+              <w:jc w:val="center"/>
+              <w:rPr>
+                <w:sz w:val="24"/>
+              </w:rPr>
+            </w:pPr>
+            <w:r>
+              <w:rPr>
+                <w:sz w:val="24"/>
+              </w:rPr>
+              <w:t xml:space="preserve">ADD </w:t>
+            </w:r>
+            <w:proofErr w:type="spellStart"/>
+            <w:r>
+              <w:rPr>
+                <w:sz w:val="24"/>
+              </w:rPr>
+              <w:t>Ri</w:t>
+            </w:r>
+            <w:proofErr w:type="spellEnd"/>
+            <w:r>
+              <w:rPr>
+                <w:sz w:val="24"/>
+              </w:rPr>
+              <w:t xml:space="preserve">, </w:t>
+            </w:r>
+            <w:proofErr w:type="spellStart"/>
+            <w:r>
+              <w:rPr>
+                <w:sz w:val="24"/>
+              </w:rPr>
+              <w:t>Rj</w:t>
+            </w:r>
+            <w:proofErr w:type="spellEnd"/>
+            <w:r>
+              <w:rPr>
+                <w:sz w:val="24"/>
+              </w:rPr>
+              <w:t xml:space="preserve">, </w:t>
+            </w:r>
+            <w:proofErr w:type="spellStart"/>
+            <w:r>
+              <w:rPr>
+                <w:sz w:val="24"/>
+              </w:rPr>
+              <w:t>Rk</w:t>
+            </w:r>
+            <w:proofErr w:type="spellEnd"/>
+          </w:p>
+        </w:tc>
+        <w:tc>
+          <w:tcPr>
+            <w:tcW w:w="3005" w:type="dxa"/>
+          </w:tcPr>
+          <w:p>
+            <w:pPr>
+              <w:jc w:val="center"/>
+              <w:rPr>
+                <w:sz w:val="24"/>
+              </w:rPr>
+            </w:pPr>
+            <w:r>
+              <w:rPr>
+                <w:sz w:val="24"/>
+              </w:rPr>
+              <w:t>0100</w:t>
+            </w:r>
+          </w:p>
+        </w:tc>
+        <w:tc>
+          <w:tcPr>
+            <w:tcW w:w="3006" w:type="dxa"/>
+          </w:tcPr>
+          <w:p>
+            <w:pPr>
+              <w:jc w:val="center"/>
+              <w:rPr>
+                <w:sz w:val="24"/>
+              </w:rPr>
+            </w:pPr>
+            <w:r>
+              <w:rPr>
+                <w:sz w:val="24"/>
+              </w:rPr>
+              <w:t>4</w:t>
+            </w:r>
+          </w:p>
+        </w:tc>
+      </w:tr>
+      <w:tr>
+        <w:tc>
+          <w:tcPr>
+            <w:tcW w:w="3005" w:type="dxa"/>
+          </w:tcPr>
+          <w:p>
+            <w:pPr>
+              <w:jc w:val="center"/>
+              <w:rPr>
+                <w:sz w:val="24"/>
+              </w:rPr>
+            </w:pPr>
+            <w:r>
+              <w:rPr>
+                <w:sz w:val="24"/>
+              </w:rPr>
+              <w:t xml:space="preserve">ADI </w:t>
+            </w:r>
+            <w:proofErr w:type="spellStart"/>
+            <w:r>
+              <w:rPr>
+                <w:sz w:val="24"/>
+              </w:rPr>
+              <w:t>Ri</w:t>
+            </w:r>
+            <w:proofErr w:type="spellEnd"/>
+            <w:r>
+              <w:rPr>
+                <w:sz w:val="24"/>
+              </w:rPr>
+              <w:t>, X</w:t>
+            </w:r>
+          </w:p>
+        </w:tc>
+        <w:tc>
+          <w:tcPr>
+            <w:tcW w:w="3005" w:type="dxa"/>
+          </w:tcPr>
+          <w:p>
+            <w:pPr>
+              <w:jc w:val="center"/>
+              <w:rPr>
+                <w:sz w:val="24"/>
+              </w:rPr>
+            </w:pPr>
+            <w:r>
+              <w:rPr>
+                <w:sz w:val="24"/>
+              </w:rPr>
+              <w:t>0101</w:t>
+            </w:r>
+          </w:p>
+        </w:tc>
+        <w:tc>
+          <w:tcPr>
+            <w:tcW w:w="3006" w:type="dxa"/>
+          </w:tcPr>
+          <w:p>
+            <w:pPr>
+              <w:jc w:val="center"/>
+              <w:rPr>
+                <w:sz w:val="24"/>
+              </w:rPr>
+            </w:pPr>
+            <w:r>
+              <w:rPr>
+                <w:sz w:val="24"/>
+              </w:rPr>
+              <w:t>5</w:t>
+            </w:r>
+          </w:p>
+        </w:tc>
+      </w:tr>
+      <w:tr>
+        <w:tc>
+          <w:tcPr>
+            <w:tcW w:w="3005" w:type="dxa"/>
+          </w:tcPr>
+          <w:p>
+            <w:pPr>
+              <w:jc w:val="center"/>
+              <w:rPr>
+                <w:sz w:val="24"/>
+              </w:rPr>
+            </w:pPr>
+            <w:r>
+              <w:rPr>
+                <w:sz w:val="24"/>
+              </w:rPr>
+              <w:t xml:space="preserve">SUB </w:t>
+            </w:r>
+            <w:proofErr w:type="spellStart"/>
+            <w:r>
+              <w:rPr>
+                <w:sz w:val="24"/>
+              </w:rPr>
+              <w:t>Ri</w:t>
+            </w:r>
+            <w:proofErr w:type="spellEnd"/>
+            <w:r>
+              <w:rPr>
+                <w:sz w:val="24"/>
+              </w:rPr>
+              <w:t xml:space="preserve">, </w:t>
+            </w:r>
+            <w:proofErr w:type="spellStart"/>
+            <w:r>
+              <w:rPr>
+                <w:sz w:val="24"/>
+              </w:rPr>
+              <w:t>Rj</w:t>
+            </w:r>
+            <w:proofErr w:type="spellEnd"/>
+            <w:r>
+              <w:rPr>
+                <w:sz w:val="24"/>
+              </w:rPr>
+              <w:t xml:space="preserve">, </w:t>
+            </w:r>
+            <w:proofErr w:type="spellStart"/>
+            <w:r>
+              <w:rPr>
+                <w:sz w:val="24"/>
+              </w:rPr>
+              <w:t>Rk</w:t>
+            </w:r>
+            <w:proofErr w:type="spellEnd"/>
+          </w:p>
+        </w:tc>
+        <w:tc>
+          <w:tcPr>
+            <w:tcW w:w="3005" w:type="dxa"/>
+          </w:tcPr>
+          <w:p>
+            <w:pPr>
+              <w:jc w:val="center"/>
+              <w:rPr>
+                <w:sz w:val="24"/>
+              </w:rPr>
+            </w:pPr>
+            <w:r>
+              <w:rPr>
+                <w:sz w:val="24"/>
+              </w:rPr>
+              <w:t>0110</w:t>
+            </w:r>
+          </w:p>
+        </w:tc>
+        <w:tc>
+          <w:tcPr>
+            <w:tcW w:w="3006" w:type="dxa"/>
+          </w:tcPr>
+          <w:p>
+            <w:pPr>
+              <w:jc w:val="center"/>
+              <w:rPr>
+                <w:sz w:val="24"/>
+              </w:rPr>
+            </w:pPr>
+            <w:r>
+              <w:rPr>
+                <w:sz w:val="24"/>
+              </w:rPr>
+              <w:t>6</w:t>
+            </w:r>
+          </w:p>
+        </w:tc>
+      </w:tr>
+      <w:tr>
+        <w:tc>
+          <w:tcPr>
+            <w:tcW w:w="3005" w:type="dxa"/>
+          </w:tcPr>
+          <w:p>
+            <w:pPr>
+              <w:jc w:val="center"/>
+              <w:rPr>
+                <w:sz w:val="24"/>
+              </w:rPr>
+            </w:pPr>
+            <w:r>
+              <w:rPr>
+                <w:sz w:val="24"/>
+              </w:rPr>
+              <w:t xml:space="preserve">SUI </w:t>
+            </w:r>
+          </w:p>
+        </w:tc>
+        <w:tc>
+          <w:tcPr>
+            <w:tcW w:w="3005" w:type="dxa"/>
+          </w:tcPr>
+          <w:p>
+            <w:pPr>
+              <w:jc w:val="center"/>
+              <w:rPr>
+                <w:sz w:val="24"/>
+              </w:rPr>
+            </w:pPr>
+          </w:p>
+        </w:tc>
+        <w:tc>
+          <w:tcPr>
+            <w:tcW w:w="3006" w:type="dxa"/>
+          </w:tcPr>
+          <w:p>
+            <w:pPr>
+              <w:jc w:val="center"/>
+              <w:rPr>
+                <w:sz w:val="24"/>
+              </w:rPr>
+            </w:pPr>
+          </w:p>
+        </w:tc>
+      </w:tr>
+    </w:tbl>
+    <w:p>
+      <w:pPr>
+        <w:rPr>
+          <w:sz w:val="24"/>
+        </w:rPr>
+      </w:pPr>
+    </w:p>
+    <w:p>
+      <w:pPr>
+        <w:rPr>
+          <w:sz w:val="24"/>
+        </w:rPr>
+      </w:pPr>
+    </w:p>
+    <w:p>
+      <w:pPr>
+        <w:rPr>
+          <w:sz w:val="24"/>
+        </w:rPr>
+      </w:pPr>
+      <w:r>
+        <w:rPr>
+          <w:sz w:val="24"/>
+        </w:rPr>
+        <w:t>Encoding for Registers: - 4 bits are used for 8 registers.</w:t>
+      </w:r>
+    </w:p>
+    <w:tbl>
+      <w:tblPr>
+        <w:tblStyle w:val="TableGrid"/>
+        <w:tblW w:w="0" w:type="auto"/>
+        <w:tblLook w:val="04A0" w:firstRow="1" w:lastRow="0" w:firstColumn="1" w:lastColumn="0" w:noHBand="0" w:noVBand="1"/>
+      </w:tblPr>
+      <w:tblGrid>
+        <w:gridCol w:w="3005"/>
+        <w:gridCol w:w="3005"/>
+        <w:gridCol w:w="3006"/>
+      </w:tblGrid>
+      <w:tr>
+        <w:tc>
+          <w:tcPr>
+            <w:tcW w:w="3005" w:type="dxa"/>
+          </w:tcPr>
+          <w:p>
+            <w:pPr>
+              <w:jc w:val="center"/>
+              <w:rPr>
+                <w:b/>
+                <w:sz w:val="24"/>
+              </w:rPr>
+            </w:pPr>
+            <w:r>
+              <w:rPr>
+                <w:b/>
+                <w:sz w:val="24"/>
+              </w:rPr>
+              <w:t>Register</w:t>
+            </w:r>
+          </w:p>
+        </w:tc>
+        <w:tc>
+          <w:tcPr>
+            <w:tcW w:w="3005" w:type="dxa"/>
+          </w:tcPr>
+          <w:p>
+            <w:pPr>
+              <w:jc w:val="center"/>
+              <w:rPr>
+                <w:b/>
+                <w:sz w:val="24"/>
+              </w:rPr>
+            </w:pPr>
+            <w:r>
+              <w:rPr>
+                <w:b/>
+                <w:sz w:val="24"/>
+              </w:rPr>
+              <w:t>Binary Encoding</w:t>
+            </w:r>
+          </w:p>
+        </w:tc>
+        <w:tc>
+          <w:tcPr>
+            <w:tcW w:w="3006" w:type="dxa"/>
+          </w:tcPr>
+          <w:p>
+            <w:pPr>
+              <w:jc w:val="center"/>
+              <w:rPr>
+                <w:b/>
+                <w:sz w:val="24"/>
+              </w:rPr>
+            </w:pPr>
+            <w:r>
+              <w:rPr>
+                <w:b/>
+                <w:sz w:val="24"/>
+              </w:rPr>
+              <w:t>Hexadecimal Encoding</w:t>
+            </w:r>
+          </w:p>
+        </w:tc>
+      </w:tr>
+      <w:tr>
+        <w:tc>
+          <w:tcPr>
+            <w:tcW w:w="3005" w:type="dxa"/>
+          </w:tcPr>
+          <w:p>
+            <w:pPr>
+              <w:jc w:val="center"/>
+              <w:rPr>
+                <w:sz w:val="24"/>
+              </w:rPr>
+            </w:pPr>
+            <w:r>
+              <w:rPr>
+                <w:sz w:val="24"/>
+              </w:rPr>
+              <w:t>R0</w:t>
+            </w:r>
+          </w:p>
+        </w:tc>
+        <w:tc>
+          <w:tcPr>
+            <w:tcW w:w="3005" w:type="dxa"/>
+          </w:tcPr>
+          <w:p>
+            <w:pPr>
+              <w:jc w:val="center"/>
+              <w:rPr>
+                <w:sz w:val="24"/>
+              </w:rPr>
+            </w:pPr>
+            <w:r>
+              <w:rPr>
+                <w:sz w:val="24"/>
+              </w:rPr>
+              <w:t>0000</w:t>
+            </w:r>
+          </w:p>
+        </w:tc>
+        <w:tc>
+          <w:tcPr>
+            <w:tcW w:w="3006" w:type="dxa"/>
+          </w:tcPr>
+          <w:p>
+            <w:pPr>
+              <w:jc w:val="center"/>
+              <w:rPr>
+                <w:sz w:val="24"/>
+              </w:rPr>
+            </w:pPr>
+            <w:r>
+              <w:rPr>
+                <w:sz w:val="24"/>
+              </w:rPr>
+              <w:t>0</w:t>
+            </w:r>
+          </w:p>
+        </w:tc>
+      </w:tr>
+      <w:tr>
+        <w:tc>
+          <w:tcPr>
+            <w:tcW w:w="3005" w:type="dxa"/>
+          </w:tcPr>
+          <w:p>
+            <w:pPr>
+              <w:jc w:val="center"/>
+              <w:rPr>
+                <w:sz w:val="24"/>
+              </w:rPr>
+            </w:pPr>
+            <w:r>
+              <w:rPr>
+                <w:sz w:val="24"/>
+              </w:rPr>
+              <w:t>R1</w:t>
+            </w:r>
+          </w:p>
+        </w:tc>
+        <w:tc>
+          <w:tcPr>
+            <w:tcW w:w="3005" w:type="dxa"/>
+          </w:tcPr>
+          <w:p>
+            <w:pPr>
+              <w:jc w:val="center"/>
+              <w:rPr>
+                <w:sz w:val="24"/>
+              </w:rPr>
+            </w:pPr>
+            <w:r>
+              <w:rPr>
+                <w:sz w:val="24"/>
+              </w:rPr>
+              <w:t>0001</w:t>
+            </w:r>
+          </w:p>
+        </w:tc>
+        <w:tc>
+          <w:tcPr>
+            <w:tcW w:w="3006" w:type="dxa"/>
+          </w:tcPr>
+          <w:p>
+            <w:pPr>
+              <w:jc w:val="center"/>
+              <w:rPr>
+                <w:sz w:val="24"/>
+              </w:rPr>
+            </w:pPr>
+            <w:r>
+              <w:rPr>
+                <w:sz w:val="24"/>
+              </w:rPr>
+              <w:t>1</w:t>
+            </w:r>
+          </w:p>
+        </w:tc>
+      </w:tr>
+      <w:tr>
+        <w:tc>
+          <w:tcPr>
+            <w:tcW w:w="3005" w:type="dxa"/>
+          </w:tcPr>
+          <w:p>
+            <w:pPr>
+              <w:jc w:val="center"/>
+              <w:rPr>
+                <w:sz w:val="24"/>
+              </w:rPr>
+            </w:pPr>
+            <w:r>
+              <w:rPr>
+                <w:sz w:val="24"/>
+              </w:rPr>
+              <w:t>R2</w:t>
+            </w:r>
+          </w:p>
+        </w:tc>
+        <w:tc>
+          <w:tcPr>
+            <w:tcW w:w="3005" w:type="dxa"/>
+          </w:tcPr>
+          <w:p>
+            <w:pPr>
+              <w:jc w:val="center"/>
+              <w:rPr>
+                <w:sz w:val="24"/>
+              </w:rPr>
+            </w:pPr>
+            <w:r>
+              <w:rPr>
+                <w:sz w:val="24"/>
+              </w:rPr>
+              <w:t>0010</w:t>
+            </w:r>
+          </w:p>
+        </w:tc>
+        <w:tc>
+          <w:tcPr>
+            <w:tcW w:w="3006" w:type="dxa"/>
+          </w:tcPr>
+          <w:p>
+            <w:pPr>
+              <w:jc w:val="center"/>
+              <w:rPr>
+                <w:sz w:val="24"/>
+              </w:rPr>
+            </w:pPr>
+            <w:r>
+              <w:rPr>
+                <w:sz w:val="24"/>
+              </w:rPr>
+              <w:t>2</w:t>
+            </w:r>
+          </w:p>
+        </w:tc>
+      </w:tr>
+      <w:tr>
+        <w:tc>
+          <w:tcPr>
+            <w:tcW w:w="3005" w:type="dxa"/>
+          </w:tcPr>
+          <w:p>
+            <w:pPr>
+              <w:jc w:val="center"/>
+              <w:rPr>
+                <w:sz w:val="24"/>
+              </w:rPr>
+            </w:pPr>
+            <w:r>
+              <w:rPr>
+                <w:sz w:val="24"/>
+              </w:rPr>
+              <w:t>R3</w:t>
+            </w:r>
+          </w:p>
+        </w:tc>
+        <w:tc>
+          <w:tcPr>
+            <w:tcW w:w="3005" w:type="dxa"/>
+          </w:tcPr>
+          <w:p>
+            <w:pPr>
+              <w:jc w:val="center"/>
+              <w:rPr>
+                <w:sz w:val="24"/>
+              </w:rPr>
+            </w:pPr>
+            <w:r>
+              <w:rPr>
+                <w:sz w:val="24"/>
+              </w:rPr>
+              <w:t>0011</w:t>
+            </w:r>
+          </w:p>
+        </w:tc>
+        <w:tc>
+          <w:tcPr>
+            <w:tcW w:w="3006" w:type="dxa"/>
+          </w:tcPr>
+          <w:p>
+            <w:pPr>
+              <w:jc w:val="center"/>
+              <w:rPr>
+                <w:sz w:val="24"/>
+              </w:rPr>
+            </w:pPr>
+            <w:r>
+              <w:rPr>
+                <w:sz w:val="24"/>
+              </w:rPr>
+              <w:t>3</w:t>
+            </w:r>
+          </w:p>
+        </w:tc>
+      </w:tr>
+      <w:tr>
+        <w:tc>
+          <w:tcPr>
+            <w:tcW w:w="3005" w:type="dxa"/>
+          </w:tcPr>
+          <w:p>
+            <w:pPr>
+              <w:jc w:val="center"/>
+              <w:rPr>
+                <w:sz w:val="24"/>
+              </w:rPr>
+            </w:pPr>
+            <w:r>
+              <w:rPr>
+                <w:sz w:val="24"/>
+              </w:rPr>
+              <w:t>R4</w:t>
+            </w:r>
+          </w:p>
+        </w:tc>
+        <w:tc>
+          <w:tcPr>
+            <w:tcW w:w="3005" w:type="dxa"/>
+          </w:tcPr>
+          <w:p>
+            <w:pPr>
+              <w:jc w:val="center"/>
+              <w:rPr>
+                <w:sz w:val="24"/>
+              </w:rPr>
+            </w:pPr>
+            <w:r>
+              <w:rPr>
+                <w:sz w:val="24"/>
+              </w:rPr>
+              <w:t>0100</w:t>
+            </w:r>
+          </w:p>
+        </w:tc>
+        <w:tc>
+          <w:tcPr>
+            <w:tcW w:w="3006" w:type="dxa"/>
+          </w:tcPr>
+          <w:p>
+            <w:pPr>
+              <w:jc w:val="center"/>
+              <w:rPr>
+                <w:sz w:val="24"/>
+              </w:rPr>
+            </w:pPr>
+            <w:r>
+              <w:rPr>
+                <w:sz w:val="24"/>
+              </w:rPr>
+              <w:t>4</w:t>
+            </w:r>
+          </w:p>
+        </w:tc>
+      </w:tr>
+      <w:tr>
+        <w:tc>
+          <w:tcPr>
+            <w:tcW w:w="3005" w:type="dxa"/>
+          </w:tcPr>
+          <w:p>
+            <w:pPr>
+              <w:jc w:val="center"/>
+              <w:rPr>
+                <w:sz w:val="24"/>
+              </w:rPr>
+            </w:pPr>
+            <w:r>
+              <w:rPr>
+                <w:sz w:val="24"/>
+              </w:rPr>
+              <w:t>R5</w:t>
+            </w:r>
+          </w:p>
+        </w:tc>
+        <w:tc>
+          <w:tcPr>
+            <w:tcW w:w="3005" w:type="dxa"/>
+          </w:tcPr>
+          <w:p>
+            <w:pPr>
+              <w:jc w:val="center"/>
+              <w:rPr>
+                <w:sz w:val="24"/>
+              </w:rPr>
+            </w:pPr>
+            <w:r>
+              <w:rPr>
+                <w:sz w:val="24"/>
+              </w:rPr>
+              <w:t>0101</w:t>
+            </w:r>
+          </w:p>
+        </w:tc>
+        <w:tc>
+          <w:tcPr>
+            <w:tcW w:w="3006" w:type="dxa"/>
+          </w:tcPr>
+          <w:p>
+            <w:pPr>
+              <w:jc w:val="center"/>
+              <w:rPr>
+                <w:sz w:val="24"/>
+              </w:rPr>
+            </w:pPr>
+            <w:r>
+              <w:rPr>
+                <w:sz w:val="24"/>
+              </w:rPr>
+              <w:t>5</w:t>
+            </w:r>
+          </w:p>
+        </w:tc>
+      </w:tr>
+      <w:tr>
+        <w:tc>
+          <w:tcPr>
+            <w:tcW w:w="3005" w:type="dxa"/>
+          </w:tcPr>
+          <w:p>
+            <w:pPr>
+              <w:jc w:val="center"/>
+              <w:rPr>
+                <w:sz w:val="24"/>
+              </w:rPr>
+            </w:pPr>
+            <w:r>
+              <w:rPr>
+                <w:sz w:val="24"/>
+              </w:rPr>
+              <w:t>R6</w:t>
+            </w:r>
+          </w:p>
+        </w:tc>
+        <w:tc>
+          <w:tcPr>
+            <w:tcW w:w="3005" w:type="dxa"/>
+          </w:tcPr>
+          <w:p>
+            <w:pPr>
+              <w:jc w:val="center"/>
+              <w:rPr>
+                <w:sz w:val="24"/>
+              </w:rPr>
+            </w:pPr>
+            <w:r>
+              <w:rPr>
+                <w:sz w:val="24"/>
+              </w:rPr>
+              <w:t>0110</w:t>
+            </w:r>
+          </w:p>
+        </w:tc>
+        <w:tc>
+          <w:tcPr>
+            <w:tcW w:w="3006" w:type="dxa"/>
+          </w:tcPr>
+          <w:p>
+            <w:pPr>
+              <w:jc w:val="center"/>
+              <w:rPr>
+                <w:sz w:val="24"/>
+              </w:rPr>
+            </w:pPr>
+            <w:r>
+              <w:rPr>
+                <w:sz w:val="24"/>
+              </w:rPr>
+              <w:t>6</w:t>
+            </w:r>
+          </w:p>
+        </w:tc>
+      </w:tr>
+      <w:tr>
+        <w:tc>
+          <w:tcPr>
+            <w:tcW w:w="3005" w:type="dxa"/>
+          </w:tcPr>
+          <w:p>
+            <w:pPr>
+              <w:jc w:val="center"/>
+              <w:rPr>
+                <w:sz w:val="24"/>
+              </w:rPr>
+            </w:pPr>
+            <w:r>
+              <w:rPr>
+                <w:sz w:val="24"/>
+              </w:rPr>
+              <w:t>R7</w:t>
+            </w:r>
+          </w:p>
+        </w:tc>
+        <w:tc>
+          <w:tcPr>
+            <w:tcW w:w="3005" w:type="dxa"/>
+          </w:tcPr>
+          <w:p>
+            <w:pPr>
+              <w:jc w:val="center"/>
+              <w:rPr>
+                <w:sz w:val="24"/>
+              </w:rPr>
+            </w:pPr>
+            <w:r>
+              <w:rPr>
+                <w:sz w:val="24"/>
+              </w:rPr>
+              <w:t>0111</w:t>
+            </w:r>
+          </w:p>
+        </w:tc>
+        <w:tc>
+          <w:tcPr>
+            <w:tcW w:w="3006" w:type="dxa"/>
+          </w:tcPr>
+          <w:p>
+            <w:pPr>
+              <w:jc w:val="center"/>
+              <w:rPr>
+                <w:sz w:val="24"/>
+              </w:rPr>
+            </w:pPr>
+            <w:r>
+              <w:rPr>
+                <w:sz w:val="24"/>
+              </w:rPr>
+              <w:t>7</w:t>
+            </w:r>
+          </w:p>
+        </w:tc>
+      </w:tr>
+    </w:tbl>
+    <w:p>
+      <w:pPr>
+        <w:rPr>
+          <w:sz w:val="24"/>
+        </w:rPr>
+      </w:pPr>
     </w:p>
     <w:p>
       <w:pPr>
@@ -1658,6 +3382,25 @@
       <w:contextualSpacing/>
     </w:pPr>
   </w:style>
+  <w:style w:type="table" w:styleId="TableGrid">
+    <w:name w:val="Table Grid"/>
+    <w:basedOn w:val="TableNormal"/>
+    <w:uiPriority w:val="39"/>
+    <w:rsid w:val="00AD32D9"/>
+    <w:pPr>
+      <w:spacing w:after="0" w:line="240" w:lineRule="auto"/>
+    </w:pPr>
+    <w:tblPr>
+      <w:tblBorders>
+        <w:top w:val="single" w:sz="4" w:space="0" w:color="auto"/>
+        <w:left w:val="single" w:sz="4" w:space="0" w:color="auto"/>
+        <w:bottom w:val="single" w:sz="4" w:space="0" w:color="auto"/>
+        <w:right w:val="single" w:sz="4" w:space="0" w:color="auto"/>
+        <w:insideH w:val="single" w:sz="4" w:space="0" w:color="auto"/>
+        <w:insideV w:val="single" w:sz="4" w:space="0" w:color="auto"/>
+      </w:tblBorders>
+    </w:tblPr>
+  </w:style>
 </w:styles>
 </file>
 

</xml_diff>

<commit_message>
Updated STORE in Encoding scheme
</commit_message>
<xml_diff>
--- a/Encoding scheme.docx
+++ b/Encoding scheme.docx
@@ -1783,6 +1783,12 @@
               </w:rPr>
               <w:t xml:space="preserve">, </w:t>
             </w:r>
+            <w:r>
+              <w:rPr>
+                <w:sz w:val="24"/>
+              </w:rPr>
+              <w:t>X(</w:t>
+            </w:r>
             <w:proofErr w:type="spellStart"/>
             <w:r>
               <w:rPr>
@@ -1795,7 +1801,7 @@
               <w:rPr>
                 <w:sz w:val="24"/>
               </w:rPr>
-              <w:t>, X</w:t>
+              <w:t>)</w:t>
             </w:r>
           </w:p>
         </w:tc>
@@ -1861,14 +1867,14 @@
               <w:rPr>
                 <w:sz w:val="24"/>
               </w:rPr>
-              <w:t>Ri</w:t>
+              <w:t>Rk</w:t>
             </w:r>
             <w:proofErr w:type="spellEnd"/>
             <w:r>
               <w:rPr>
                 <w:sz w:val="24"/>
               </w:rPr>
-              <w:t xml:space="preserve">, </w:t>
+              <w:t>, X(</w:t>
             </w:r>
             <w:proofErr w:type="spellStart"/>
             <w:r>
@@ -1882,7 +1888,7 @@
               <w:rPr>
                 <w:sz w:val="24"/>
               </w:rPr>
-              <w:t>, X</w:t>
+              <w:t>)</w:t>
             </w:r>
           </w:p>
         </w:tc>
@@ -4075,7 +4081,31 @@
         <w:rPr>
           <w:sz w:val="24"/>
         </w:rPr>
-        <w:t xml:space="preserve">LOAD R1, R2, 12: </w:t>
+        <w:t>LOAD R1,</w:t>
+      </w:r>
+      <w:r>
+        <w:rPr>
+          <w:sz w:val="24"/>
+        </w:rPr>
+        <w:t xml:space="preserve"> 12(</w:t>
+      </w:r>
+      <w:r>
+        <w:rPr>
+          <w:sz w:val="24"/>
+        </w:rPr>
+        <w:t>R2</w:t>
+      </w:r>
+      <w:r>
+        <w:rPr>
+          <w:sz w:val="24"/>
+        </w:rPr>
+        <w:t>)</w:t>
+      </w:r>
+      <w:r>
+        <w:rPr>
+          <w:sz w:val="24"/>
+        </w:rPr>
+        <w:t xml:space="preserve">: </w:t>
       </w:r>
       <w:r>
         <w:rPr>
@@ -4451,7 +4481,49 @@
         <w:rPr>
           <w:sz w:val="24"/>
         </w:rPr>
-        <w:t>STORE R3, R4, 22: 33400016</w:t>
+        <w:t xml:space="preserve">STORE R3, </w:t>
+      </w:r>
+      <w:r>
+        <w:rPr>
+          <w:sz w:val="24"/>
+        </w:rPr>
+        <w:t>22</w:t>
+      </w:r>
+      <w:r>
+        <w:rPr>
+          <w:sz w:val="24"/>
+        </w:rPr>
+        <w:t>(R4)</w:t>
+      </w:r>
+      <w:r>
+        <w:rPr>
+          <w:sz w:val="24"/>
+        </w:rPr>
+        <w:t>: 3</w:t>
+      </w:r>
+      <w:r>
+        <w:rPr>
+          <w:sz w:val="24"/>
+        </w:rPr>
+        <w:t>0</w:t>
+      </w:r>
+      <w:r>
+        <w:rPr>
+          <w:sz w:val="24"/>
+        </w:rPr>
+        <w:t>4</w:t>
+      </w:r>
+      <w:r>
+        <w:rPr>
+          <w:sz w:val="24"/>
+        </w:rPr>
+        <w:t>3</w:t>
+      </w:r>
+      <w:r>
+        <w:rPr>
+          <w:sz w:val="24"/>
+        </w:rPr>
+        <w:t>00016</w:t>
       </w:r>
       <w:r>
         <w:rPr>
@@ -4464,20 +4536,51 @@
           <w:sz w:val="24"/>
         </w:rPr>
         <w:br/>
-        <w:t>No Source – 2 value in this case, keep the value of source 2 as 0.</w:t>
-      </w:r>
-      <w:r>
-        <w:rPr>
-          <w:sz w:val="24"/>
-        </w:rPr>
-        <w:br/>
-        <w:t>Destination is not the destination in this case, it is actually the source. The encoding is just to follow the pattern till now.</w:t>
-      </w:r>
-      <w:r>
-        <w:rPr>
-          <w:sz w:val="24"/>
-        </w:rPr>
-        <w:br/>
+        <w:t xml:space="preserve">No </w:t>
+      </w:r>
+      <w:r>
+        <w:rPr>
+          <w:sz w:val="24"/>
+        </w:rPr>
+        <w:t>Destination</w:t>
+      </w:r>
+      <w:r>
+        <w:rPr>
+          <w:sz w:val="24"/>
+        </w:rPr>
+        <w:t xml:space="preserve"> value in this case, keep the value of source 2 as </w:t>
+      </w:r>
+      <w:r>
+        <w:rPr>
+          <w:sz w:val="24"/>
+        </w:rPr>
+        <w:t>3, because R3 contains the data</w:t>
+      </w:r>
+      <w:r>
+        <w:rPr>
+          <w:sz w:val="24"/>
+        </w:rPr>
+        <w:t>.</w:t>
+      </w:r>
+      <w:r>
+        <w:rPr>
+          <w:sz w:val="24"/>
+        </w:rPr>
+        <w:t xml:space="preserve"> Effective address will </w:t>
+      </w:r>
+      <w:proofErr w:type="gramStart"/>
+      <w:r>
+        <w:rPr>
+          <w:sz w:val="24"/>
+        </w:rPr>
+        <w:t>be  [</w:t>
+      </w:r>
+      <w:proofErr w:type="gramEnd"/>
+      <w:r>
+        <w:rPr>
+          <w:sz w:val="24"/>
+        </w:rPr>
+        <w:t>R4] + 22.</w:t>
       </w:r>
     </w:p>
     <w:tbl>
@@ -4638,13 +4741,7 @@
               <w:rPr>
                 <w:sz w:val="24"/>
               </w:rPr>
-              <w:t>001</w:t>
-            </w:r>
-            <w:r>
-              <w:rPr>
-                <w:sz w:val="24"/>
-              </w:rPr>
-              <w:t>1</w:t>
+              <w:t>0000</w:t>
             </w:r>
           </w:p>
         </w:tc>
@@ -4682,13 +4779,7 @@
               <w:rPr>
                 <w:sz w:val="24"/>
               </w:rPr>
-              <w:t>000</w:t>
-            </w:r>
-            <w:r>
-              <w:rPr>
-                <w:sz w:val="24"/>
-              </w:rPr>
-              <w:t>0</w:t>
+              <w:t>0011</w:t>
             </w:r>
           </w:p>
         </w:tc>
@@ -4749,45 +4840,45 @@
               <w:rPr>
                 <w:sz w:val="24"/>
               </w:rPr>
+              <w:t>0</w:t>
+            </w:r>
+          </w:p>
+        </w:tc>
+        <w:tc>
+          <w:tcPr>
+            <w:tcW w:w="1803" w:type="dxa"/>
+          </w:tcPr>
+          <w:p>
+            <w:pPr>
+              <w:jc w:val="center"/>
+              <w:rPr>
+                <w:sz w:val="24"/>
+              </w:rPr>
+            </w:pPr>
+            <w:r>
+              <w:rPr>
+                <w:sz w:val="24"/>
+              </w:rPr>
+              <w:t>4</w:t>
+            </w:r>
+          </w:p>
+        </w:tc>
+        <w:tc>
+          <w:tcPr>
+            <w:tcW w:w="1803" w:type="dxa"/>
+          </w:tcPr>
+          <w:p>
+            <w:pPr>
+              <w:jc w:val="center"/>
+              <w:rPr>
+                <w:sz w:val="24"/>
+              </w:rPr>
+            </w:pPr>
+            <w:r>
+              <w:rPr>
+                <w:sz w:val="24"/>
+              </w:rPr>
               <w:t>3</w:t>
-            </w:r>
-          </w:p>
-        </w:tc>
-        <w:tc>
-          <w:tcPr>
-            <w:tcW w:w="1803" w:type="dxa"/>
-          </w:tcPr>
-          <w:p>
-            <w:pPr>
-              <w:jc w:val="center"/>
-              <w:rPr>
-                <w:sz w:val="24"/>
-              </w:rPr>
-            </w:pPr>
-            <w:r>
-              <w:rPr>
-                <w:sz w:val="24"/>
-              </w:rPr>
-              <w:t>4</w:t>
-            </w:r>
-          </w:p>
-        </w:tc>
-        <w:tc>
-          <w:tcPr>
-            <w:tcW w:w="1803" w:type="dxa"/>
-          </w:tcPr>
-          <w:p>
-            <w:pPr>
-              <w:jc w:val="center"/>
-              <w:rPr>
-                <w:sz w:val="24"/>
-              </w:rPr>
-            </w:pPr>
-            <w:r>
-              <w:rPr>
-                <w:sz w:val="24"/>
-              </w:rPr>
-              <w:t>0</w:t>
             </w:r>
           </w:p>
         </w:tc>
@@ -5448,6 +5539,12 @@
               </w:rPr>
               <w:t>000</w:t>
             </w:r>
+            <w:r>
+              <w:rPr>
+                <w:sz w:val="24"/>
+              </w:rPr>
+              <w:t>0</w:t>
+            </w:r>
           </w:p>
         </w:tc>
         <w:tc>
@@ -5617,12 +5714,6 @@
           <w:sz w:val="24"/>
         </w:rPr>
         <w:br/>
-      </w:r>
-      <w:r>
-        <w:rPr>
-          <w:sz w:val="24"/>
-        </w:rPr>
-        <w:lastRenderedPageBreak/>
         <w:t>No field in this case except for opcode, keep all the values except the opcode as 0.</w:t>
       </w:r>
       <w:r>
@@ -5670,6 +5761,7 @@
                 <w:b/>
                 <w:sz w:val="24"/>
               </w:rPr>
+              <w:lastRenderedPageBreak/>
               <w:t>Opcode</w:t>
             </w:r>
           </w:p>

</xml_diff>